<commit_message>
Final commit before turned in
</commit_message>
<xml_diff>
--- a/ProjectDocuments/Programmer Manual.docx
+++ b/ProjectDocuments/Programmer Manual.docx
@@ -395,6 +395,19 @@
           <w:sz w:val="24"/>
         </w:rPr>
       </w:pPr>
+      <w:r>
+        <w:rPr>
+          <w:sz w:val="24"/>
+        </w:rPr>
+        <w:t>Outstanding Bugs .................................................................................................... 11</w:t>
+      </w:r>
+    </w:p>
+    <w:p>
+      <w:pPr>
+        <w:rPr>
+          <w:sz w:val="24"/>
+        </w:rPr>
+      </w:pPr>
     </w:p>
     <w:p>
       <w:pPr>
@@ -549,7 +562,7 @@
         <w:ind w:left="720"/>
       </w:pPr>
       <w:r>
-        <w:t>surveysoftwareUML.jpg</w:t>
+        <w:t>SurveySoftwareAnywhereUML.doc</w:t>
       </w:r>
     </w:p>
     <w:p/>
@@ -7343,11 +7356,124 @@
           <w:sz w:val="24"/>
         </w:rPr>
       </w:pPr>
+    </w:p>
+    <w:p>
+      <w:pPr>
+        <w:rPr>
+          <w:b/>
+          <w:sz w:val="24"/>
+        </w:rPr>
+      </w:pPr>
       <w:r>
         <w:rPr>
           <w:sz w:val="24"/>
         </w:rPr>
         <w:t xml:space="preserve"> </w:t>
+      </w:r>
+      <w:proofErr w:type="spellStart"/>
+      <w:r>
+        <w:rPr>
+          <w:b/>
+          <w:sz w:val="24"/>
+        </w:rPr>
+        <w:t>OutStanding</w:t>
+      </w:r>
+      <w:proofErr w:type="spellEnd"/>
+      <w:r>
+        <w:rPr>
+          <w:b/>
+          <w:sz w:val="24"/>
+        </w:rPr>
+        <w:t xml:space="preserve"> Bugs</w:t>
+      </w:r>
+    </w:p>
+    <w:p>
+      <w:pPr>
+        <w:rPr>
+          <w:sz w:val="24"/>
+        </w:rPr>
+      </w:pPr>
+      <w:r>
+        <w:rPr>
+          <w:sz w:val="24"/>
+        </w:rPr>
+        <w:t>--Survey Takers feature not implemented.  Will be i</w:t>
+      </w:r>
+      <w:r>
+        <w:rPr>
+          <w:sz w:val="24"/>
+        </w:rPr>
+        <w:t>mplemented in a future version.</w:t>
+      </w:r>
+    </w:p>
+    <w:p>
+      <w:pPr>
+        <w:rPr>
+          <w:sz w:val="24"/>
+        </w:rPr>
+      </w:pPr>
+      <w:r>
+        <w:rPr>
+          <w:sz w:val="24"/>
+        </w:rPr>
+        <w:t>--Scroll bars are slow.  If one clicks on the up or down arrows for the scrollbars, the mo</w:t>
+      </w:r>
+      <w:r>
+        <w:rPr>
+          <w:sz w:val="24"/>
+        </w:rPr>
+        <w:t>vement up or down is very slow.</w:t>
+      </w:r>
+    </w:p>
+    <w:p>
+      <w:pPr>
+        <w:rPr>
+          <w:sz w:val="24"/>
+        </w:rPr>
+      </w:pPr>
+      <w:r>
+        <w:rPr>
+          <w:sz w:val="24"/>
+        </w:rPr>
+        <w:t>--Appearance of Give Survey screen needs to be more user friendly.  The layout needs to not have as much b</w:t>
+      </w:r>
+      <w:r>
+        <w:rPr>
+          <w:sz w:val="24"/>
+        </w:rPr>
+        <w:t>lank space as it currently has.</w:t>
+      </w:r>
+    </w:p>
+    <w:p>
+      <w:pPr>
+        <w:rPr>
+          <w:sz w:val="24"/>
+        </w:rPr>
+      </w:pPr>
+      <w:r>
+        <w:rPr>
+          <w:sz w:val="24"/>
+        </w:rPr>
+        <w:t>--Users can submit blank entries on the Create Survey page. This has effects on the Give Survey screen as wel</w:t>
+      </w:r>
+      <w:r>
+        <w:rPr>
+          <w:sz w:val="24"/>
+        </w:rPr>
+        <w:t>l as the Survey Results screen.</w:t>
+      </w:r>
+    </w:p>
+    <w:p>
+      <w:pPr>
+        <w:rPr>
+          <w:sz w:val="24"/>
+        </w:rPr>
+      </w:pPr>
+      <w:r>
+        <w:rPr>
+          <w:sz w:val="24"/>
+        </w:rPr>
+        <w:t>--If there are no results to be shown, the Show Results feature generates an error.</w:t>
       </w:r>
     </w:p>
     <w:sectPr>

</xml_diff>